<commit_message>
Changed the name of the R script and added the word count to the Cleaning Report
</commit_message>
<xml_diff>
--- a/Submitted/INFM600_0101_KeenKoalas_DataCleaning/INFM600_0101_KeenKoalas_DataCleaning.docx
+++ b/Submitted/INFM600_0101_KeenKoalas_DataCleaning/INFM600_0101_KeenKoalas_DataCleaning.docx
@@ -2880,32 +2880,110 @@
           <w:rFonts w:ascii="Times New Roman" w:hAnsi="Times New Roman" w:cs="Times New Roman"/>
         </w:rPr>
       </w:pPr>
+      <w:r>
+        <w:rPr>
+          <w:rFonts w:ascii="Times New Roman" w:hAnsi="Times New Roman" w:cs="Times New Roman"/>
+        </w:rPr>
+        <w:t>Execut</w:t>
+      </w:r>
+      <w:r>
+        <w:rPr>
+          <w:rFonts w:ascii="Times New Roman" w:hAnsi="Times New Roman" w:cs="Times New Roman"/>
+        </w:rPr>
+        <w:t>e</w:t>
+      </w:r>
+      <w:r>
+        <w:rPr>
+          <w:rFonts w:ascii="Times New Roman" w:hAnsi="Times New Roman" w:cs="Times New Roman"/>
+        </w:rPr>
+        <w:t xml:space="preserve"> R Script</w:t>
+      </w:r>
+      <w:r>
+        <w:rPr>
+          <w:rFonts w:ascii="Times New Roman" w:hAnsi="Times New Roman" w:cs="Times New Roman"/>
+        </w:rPr>
+        <w:t xml:space="preserve"> to drop the unneeded columns mentioned in the “Blank/NULL values” section above.</w:t>
+      </w:r>
+    </w:p>
+    <w:p>
+      <w:pPr>
+        <w:spacing w:after="0" w:line="360" w:lineRule="auto"/>
+        <w:jc w:val="both"/>
+        <w:rPr>
+          <w:rFonts w:ascii="Times New Roman" w:hAnsi="Times New Roman" w:cs="Times New Roman"/>
+        </w:rPr>
+      </w:pPr>
+    </w:p>
+    <w:p>
+      <w:pPr>
+        <w:spacing w:after="0" w:line="360" w:lineRule="auto"/>
+        <w:jc w:val="both"/>
+        <w:rPr>
+          <w:rFonts w:ascii="Times New Roman" w:hAnsi="Times New Roman" w:cs="Times New Roman"/>
+        </w:rPr>
+      </w:pPr>
+    </w:p>
+    <w:p>
+      <w:pPr>
+        <w:spacing w:after="0" w:line="360" w:lineRule="auto"/>
+        <w:jc w:val="both"/>
+        <w:rPr>
+          <w:rFonts w:ascii="Times New Roman" w:hAnsi="Times New Roman" w:cs="Times New Roman"/>
+        </w:rPr>
+      </w:pPr>
+    </w:p>
+    <w:p>
+      <w:pPr>
+        <w:spacing w:after="0" w:line="360" w:lineRule="auto"/>
+        <w:jc w:val="both"/>
+        <w:rPr>
+          <w:rFonts w:ascii="Times New Roman" w:hAnsi="Times New Roman" w:cs="Times New Roman"/>
+        </w:rPr>
+      </w:pPr>
+    </w:p>
+    <w:p>
+      <w:pPr>
+        <w:spacing w:after="0" w:line="360" w:lineRule="auto"/>
+        <w:jc w:val="both"/>
+        <w:rPr>
+          <w:rFonts w:ascii="Times New Roman" w:hAnsi="Times New Roman" w:cs="Times New Roman"/>
+        </w:rPr>
+      </w:pPr>
+    </w:p>
+    <w:p>
+      <w:pPr>
+        <w:spacing w:after="0" w:line="360" w:lineRule="auto"/>
+        <w:jc w:val="both"/>
+        <w:rPr>
+          <w:rFonts w:ascii="Times New Roman" w:hAnsi="Times New Roman" w:cs="Times New Roman"/>
+        </w:rPr>
+      </w:pPr>
+    </w:p>
+    <w:p>
+      <w:pPr>
+        <w:spacing w:after="0" w:line="360" w:lineRule="auto"/>
+        <w:jc w:val="both"/>
+        <w:rPr>
+          <w:rFonts w:ascii="Times New Roman" w:hAnsi="Times New Roman" w:cs="Times New Roman"/>
+        </w:rPr>
+      </w:pPr>
+    </w:p>
+    <w:p>
+      <w:pPr>
+        <w:spacing w:after="0" w:line="360" w:lineRule="auto"/>
+        <w:jc w:val="both"/>
+        <w:rPr>
+          <w:rFonts w:ascii="Times New Roman" w:hAnsi="Times New Roman" w:cs="Times New Roman"/>
+        </w:rPr>
+      </w:pPr>
+      <w:r>
+        <w:rPr>
+          <w:rFonts w:ascii="Times New Roman" w:hAnsi="Times New Roman" w:cs="Times New Roman"/>
+        </w:rPr>
+        <w:t xml:space="preserve">Word Count: 1269 </w:t>
+      </w:r>
       <w:bookmarkStart w:id="0" w:name="_GoBack"/>
       <w:bookmarkEnd w:id="0"/>
-      <w:r>
-        <w:rPr>
-          <w:rFonts w:ascii="Times New Roman" w:hAnsi="Times New Roman" w:cs="Times New Roman"/>
-        </w:rPr>
-        <w:t>Execut</w:t>
-      </w:r>
-      <w:r>
-        <w:rPr>
-          <w:rFonts w:ascii="Times New Roman" w:hAnsi="Times New Roman" w:cs="Times New Roman"/>
-        </w:rPr>
-        <w:t>e</w:t>
-      </w:r>
-      <w:r>
-        <w:rPr>
-          <w:rFonts w:ascii="Times New Roman" w:hAnsi="Times New Roman" w:cs="Times New Roman"/>
-        </w:rPr>
-        <w:t xml:space="preserve"> R Script</w:t>
-      </w:r>
-      <w:r>
-        <w:rPr>
-          <w:rFonts w:ascii="Times New Roman" w:hAnsi="Times New Roman" w:cs="Times New Roman"/>
-        </w:rPr>
-        <w:t xml:space="preserve"> to drop the unneeded columns mentioned in the “Blank/NULL values” section above.</w:t>
-      </w:r>
     </w:p>
     <w:sectPr>
       <w:headerReference w:type="default" r:id="rId12"/>
@@ -3874,6 +3952,7 @@
     <w:lsdException w:name="HTML Sample" w:semiHidden="1" w:unhideWhenUsed="1"/>
     <w:lsdException w:name="HTML Typewriter" w:semiHidden="1" w:unhideWhenUsed="1"/>
     <w:lsdException w:name="HTML Variable" w:semiHidden="1" w:unhideWhenUsed="1"/>
+    <w:lsdException w:name="Normal Table" w:semiHidden="1" w:unhideWhenUsed="1"/>
     <w:lsdException w:name="annotation subject" w:semiHidden="1" w:unhideWhenUsed="1"/>
     <w:lsdException w:name="No List" w:semiHidden="1" w:unhideWhenUsed="1"/>
     <w:lsdException w:name="Outline List 1" w:semiHidden="1" w:unhideWhenUsed="1"/>
@@ -3918,6 +3997,7 @@
     <w:lsdException w:name="Table Professional" w:semiHidden="1" w:unhideWhenUsed="1"/>
     <w:lsdException w:name="Table Subtle 1" w:semiHidden="1" w:unhideWhenUsed="1"/>
     <w:lsdException w:name="Table Subtle 2" w:semiHidden="1" w:unhideWhenUsed="1"/>
+    <w:lsdException w:name="Table Web 1" w:semiHidden="1" w:unhideWhenUsed="1"/>
     <w:lsdException w:name="Table Web 2" w:semiHidden="1" w:unhideWhenUsed="1"/>
     <w:lsdException w:name="Table Web 3" w:semiHidden="1" w:unhideWhenUsed="1"/>
     <w:lsdException w:name="Balloon Text" w:semiHidden="1" w:unhideWhenUsed="1"/>
@@ -4561,7 +4641,7 @@
 </file>
 
 <file path=customXml/itemProps1.xml><?xml version="1.0" encoding="utf-8"?>
-<ds:datastoreItem xmlns:ds="http://schemas.openxmlformats.org/officeDocument/2006/customXml" ds:itemID="{9121ED38-FD5C-45BF-94E9-8F567791C70A}">
+<ds:datastoreItem xmlns:ds="http://schemas.openxmlformats.org/officeDocument/2006/customXml" ds:itemID="{12664B72-82DD-43EF-B6F6-56A91F6F3F2E}">
   <ds:schemaRefs>
     <ds:schemaRef ds:uri="http://schemas.openxmlformats.org/officeDocument/2006/bibliography"/>
   </ds:schemaRefs>

</xml_diff>